<commit_message>
Typos and grammatical/syntactical mistakes spotted by my dad are now fixed
</commit_message>
<xml_diff>
--- a/bitcoin-paper.docx
+++ b/bitcoin-paper.docx
@@ -5,9 +5,6 @@
     <w:p>
       <w:pPr>
         <w:pStyle w:val="Title"/>
-        <w:rPr>
-          <w:lang w:val="en-US"/>
-        </w:rPr>
       </w:pPr>
       <w:proofErr w:type="spellStart"/>
       <w:r>
@@ -72,13 +69,6 @@
           <w:u w:val="single"/>
         </w:rPr>
         <w:instrText>HYPERLINK "mailto:dionyziz@gmail.com"</w:instrText>
-      </w:r>
-      <w:r>
-        <w:rPr>
-          <w:rStyle w:val="SubtleEmphasis"/>
-          <w:color w:val="548DD4" w:themeColor="text2" w:themeTint="99"/>
-          <w:u w:val="single"/>
-        </w:rPr>
       </w:r>
       <w:r>
         <w:rPr>
@@ -165,6 +155,14 @@
     </w:p>
     <w:sdt>
       <w:sdtPr>
+        <w:rPr>
+          <w:rFonts w:asciiTheme="minorHAnsi" w:eastAsiaTheme="minorEastAsia" w:hAnsiTheme="minorHAnsi" w:cstheme="minorBidi"/>
+          <w:b w:val="0"/>
+          <w:bCs w:val="0"/>
+          <w:sz w:val="22"/>
+          <w:szCs w:val="22"/>
+          <w:lang w:bidi="ar-SA"/>
+        </w:rPr>
         <w:id w:val="-316340924"/>
         <w:docPartObj>
           <w:docPartGallery w:val="Table of Contents"/>
@@ -173,11 +171,7 @@
       </w:sdtPr>
       <w:sdtEndPr>
         <w:rPr>
-          <w:rFonts w:asciiTheme="minorHAnsi" w:eastAsiaTheme="minorEastAsia" w:hAnsiTheme="minorHAnsi" w:cstheme="minorBidi"/>
           <w:noProof/>
-          <w:sz w:val="22"/>
-          <w:szCs w:val="22"/>
-          <w:lang w:bidi="ar-SA"/>
         </w:rPr>
       </w:sdtEndPr>
       <w:sdtContent>
@@ -1219,7 +1213,13 @@
         <w:t xml:space="preserve"> </w:t>
       </w:r>
       <w:r>
-        <w:t xml:space="preserve">επιχειρείται μία απλή αλλά πλήρης εξήγηση των τεχνικές αρχών, χωρίς όμως να μπαίνουμε σε βάθος λεπτομερειών που δεν χρειάζονται. Απευθύνεται σε αναγνώστες με βασικές γνώσεις </w:t>
+        <w:t xml:space="preserve">επιχειρείται μία απλή </w:t>
+      </w:r>
+      <w:r>
+        <w:t>αλλά πλήρης εξήγηση των τεχνικών</w:t>
+      </w:r>
+      <w:r>
+        <w:t xml:space="preserve"> αρχών, χωρίς όμως να μπαίνουμε σε βάθος λεπτομερειών που δεν χρειάζονται. Απευθύνεται σε αναγνώστες με βασικές γνώσεις </w:t>
       </w:r>
       <w:r>
         <w:t xml:space="preserve">πολυπλοκότητας και υπολογιστικής δυσκολίας, </w:t>
@@ -1258,6 +1258,7 @@
     </w:p>
     <w:p>
       <w:r>
+        <w:lastRenderedPageBreak/>
         <w:t xml:space="preserve">Στην κρυπτογραφική κοινότητα, ιδιαίτερα στην κοινότητα των </w:t>
       </w:r>
       <w:proofErr w:type="spellStart"/>
@@ -1272,11 +1273,7 @@
         <w:t xml:space="preserve">, </w:t>
       </w:r>
       <w:r>
-        <w:t xml:space="preserve">υπάρχει η επιθυμία της προληπτικής χρήσης της κρυπτογραφίας ώστε να αποφεύγεται η δυνατότητα </w:t>
-      </w:r>
-      <w:r>
-        <w:lastRenderedPageBreak/>
-        <w:t>παραβίασης της ιδιωτικότητας από κρατικούς ή άλλους φορείς που έχουν τη δυνατότητα να κρυφακούνε σε ανταλλαγές δεδομένων, νόμιμα ή παράνομα.</w:t>
+        <w:t>υπάρχει η επιθυμία της προληπτικής χρήσης της κρυπτογραφίας ώστε να αποφεύγεται η δυνατότητα παραβίασης της ιδιωτικότητας από κρατικούς ή άλλους φορείς που έχουν τη δυνατότητα να κρυφακούνε σε ανταλλαγές δεδομένων, νόμιμα ή παράνομα.</w:t>
       </w:r>
       <w:r>
         <w:t xml:space="preserve"> </w:t>
@@ -1417,71 +1414,89 @@
     </w:p>
     <w:p>
       <w:r>
-        <w:t>Λύσεις που έχουν προκύψει για το συγκεκριμένο πρόβλημα κατά καιρούς ε</w:t>
-      </w:r>
-      <w:r>
-        <w:t>ίναι η χρήση χρυσού ή άλλων πολύ</w:t>
-      </w:r>
-      <w:r>
-        <w:t>τιμων υλικών που έχουν πραγματική αξία ώστε να μην υπάρχει η δυνατότητα μακροοικονομικού ελέγχου, αλλά οι τιμές τους να καθορίζονται από την ελεύθερη αγορά.</w:t>
-      </w:r>
-      <w:r>
-        <w:t xml:space="preserve"> </w:t>
-      </w:r>
-      <w:r>
-        <w:t xml:space="preserve">Όμως κάτι τέτοιο δεν μπορεί να χρησιμοποιηθεί σε </w:t>
-      </w:r>
-      <w:r>
-        <w:rPr>
-          <w:lang w:val="en-US"/>
-        </w:rPr>
-        <w:t>online</w:t>
-      </w:r>
-      <w:r>
-        <w:t xml:space="preserve"> </w:t>
-      </w:r>
-      <w:r>
-        <w:t>πληρωμές καθώς είναι δύσχρηστο, χρονοβόρο και ανασφαλές</w:t>
-      </w:r>
-      <w:r>
-        <w:t xml:space="preserve"> </w:t>
-      </w:r>
-      <w:r>
-        <w:t>αφού υπάρχει περίπτωση κλοπής ή απώλειας.</w:t>
+        <w:t>Τέλος, ακόμη και η χρήση μετρητών ή κλασικών νο</w:t>
+      </w:r>
+      <w:r>
+        <w:t>μισμάτων όπως το ευρώ και το δο</w:t>
+      </w:r>
+      <w:r>
+        <w:t>λάριο έχει τα προβλήματά της, καθώς σε αυτή την περίπτωση το αντίστοιχο νόμισμα τυπώνεται από μία κυβέρνηση, με αποτέλεσμα να μπορεί να υπάρχει κεντρικός μακροοικονομικός έλεγχος ο οποίος ενδέχεται να είναι ανεπιθύμητος.</w:t>
+      </w:r>
+      <w:r>
+        <w:t xml:space="preserve"> </w:t>
+      </w:r>
+      <w:r>
+        <w:t xml:space="preserve">Ακολουθώντας την παράδοση της κρυπτογραφικής κοινότητας στην προληπτική χρήση της κρυπτογραφικής τεχνολογίας χωρίς να θεωρεί κανείς δεδομένη την εμπιστοσύνη σε τρίτους φορείς όπως το </w:t>
+      </w:r>
+      <w:r>
+        <w:t>κράτος, τα συστήματα του παρόντο</w:t>
+      </w:r>
+      <w:r>
+        <w:t>ς θεωρούνται μη ικανοποιητικά.</w:t>
       </w:r>
     </w:p>
     <w:p>
       <w:r>
-        <w:t>Τέλος, ακόμη και η χρήση μετρητών ή κλασικών νο</w:t>
-      </w:r>
-      <w:r>
-        <w:t>μισμάτων όπως το ευρώ και το δο</w:t>
-      </w:r>
-      <w:r>
-        <w:t>λάριο έχει τα προβλήματά της, καθώς σε αυτή την περίπτωση το αντίστοιχο νόμισμα τυπώνεται από μία κυβέρνηση, με αποτέλεσμα να μπορεί να υπάρχει κεντρικός μακροοικονομικός έλεγχος ο οποίος ενδέχεται να είναι ανεπιθύμητος.</w:t>
-      </w:r>
-      <w:r>
-        <w:t xml:space="preserve"> </w:t>
-      </w:r>
-      <w:r>
-        <w:t xml:space="preserve">Ακολουθώντας την παράδοση της κρυπτογραφικής κοινότητας στην προληπτική χρήση της κρυπτογραφικής τεχνολογίας χωρίς να θεωρεί κανείς δεδομένη την εμπιστοσύνη σε τρίτους φορείς όπως το </w:t>
-      </w:r>
-      <w:r>
-        <w:t>κράτος, τα συστήματα του παρόντο</w:t>
-      </w:r>
-      <w:r>
-        <w:t>ς θεωρούνται μη ικανοποιητικά.</w:t>
+        <w:t>Λύσεις που έχουν προκύψει για το συγκεκριμένο πρόβλημα κατά καιρούς είναι η χρήση χρυσού ή άλλων πολύτιμων υλικών που έχουν πραγματική αξία ώστε να μην υπάρχει η δυνατότητα μακροοικονομικού ελέγχου, αλλά οι τιμές τους να καθορίζονται από την ελεύθερη αγορά.</w:t>
+      </w:r>
+      <w:r>
+        <w:t xml:space="preserve"> </w:t>
+      </w:r>
+      <w:r>
+        <w:t xml:space="preserve">Όμως κάτι τέτοιο δεν μπορεί να χρησιμοποιηθεί σε </w:t>
+      </w:r>
+      <w:r>
+        <w:rPr>
+          <w:lang w:val="en-US"/>
+        </w:rPr>
+        <w:t>online</w:t>
+      </w:r>
+      <w:r>
+        <w:t xml:space="preserve"> </w:t>
+      </w:r>
+      <w:r>
+        <w:t>πληρωμές καθώς είναι δύσχρηστο, χρονοβόρο και ανασφαλές</w:t>
+      </w:r>
+      <w:r>
+        <w:t xml:space="preserve"> </w:t>
+      </w:r>
+      <w:r>
+        <w:t>αφού υπάρχει περίπτωση κλοπής ή απώλειας.</w:t>
       </w:r>
     </w:p>
     <w:p>
       <w:r>
-        <w:t>Το πρόβλημα αυτό είναι ο λόγος που αναζητούμε μία καλύτερη λύση</w:t>
-      </w:r>
-      <w:r>
-        <w:t xml:space="preserve"> </w:t>
-      </w:r>
-      <w:r>
-        <w:t>χρησιμοποιώντας ψηφιακά νομίσματα.</w:t>
+        <w:t xml:space="preserve">Το πρόβλημα αυτό </w:t>
+      </w:r>
+      <w:r>
+        <w:t xml:space="preserve">αποτέλεσε το κίνητρο για την αναζήτηση </w:t>
+      </w:r>
+      <w:r>
+        <w:t>μία</w:t>
+      </w:r>
+      <w:r>
+        <w:t>ς</w:t>
+      </w:r>
+      <w:r>
+        <w:t xml:space="preserve"> καλύτερη</w:t>
+      </w:r>
+      <w:r>
+        <w:t>ς</w:t>
+      </w:r>
+      <w:r>
+        <w:t xml:space="preserve"> λύση</w:t>
+      </w:r>
+      <w:r>
+        <w:t>ς</w:t>
+      </w:r>
+      <w:r>
+        <w:t xml:space="preserve"> </w:t>
+      </w:r>
+      <w:r>
+        <w:t>η οποία βασίζεται στα</w:t>
+      </w:r>
+      <w:r>
+        <w:t xml:space="preserve"> ψηφιακά νομίσματα.</w:t>
       </w:r>
     </w:p>
     <w:p>
@@ -1590,7 +1605,11 @@
         <w:t xml:space="preserve">” </w:t>
       </w:r>
       <w:r>
-        <w:t xml:space="preserve">ένα σκιαγράφημα που εξηγούσε την ιδέα με την οποία θα ήταν εφικτή μια οικονομία που δεν απαιτεί κεντρική διοίκηση. Οι </w:t>
+        <w:t xml:space="preserve">ένα σκιαγράφημα που εξηγούσε την ιδέα με την οποία θα ήταν εφικτή μια οικονομία που δεν απαιτεί κεντρική </w:t>
+      </w:r>
+      <w:r>
+        <w:lastRenderedPageBreak/>
+        <w:t xml:space="preserve">διοίκηση. Οι </w:t>
       </w:r>
       <w:proofErr w:type="spellStart"/>
       <w:r>
@@ -1610,11 +1629,7 @@
         <w:t>την προσπ</w:t>
       </w:r>
       <w:r>
-        <w:t xml:space="preserve">άθειά τους για χρήση της κρυπτογραφίας προληπτικά ώστε να πετύχουν ανωνυμία, ιδιωτικότητα και κατ’ επέκταση </w:t>
-      </w:r>
-      <w:r>
-        <w:lastRenderedPageBreak/>
-        <w:t>πολιτικοοικονομική αλλαγή μέσω της ανάπτυξης εφαρμοσμένων και όχι ακαδημαϊκών συστημάτων τα οποία στοχεύουν σε πραγματική και ευρεία χρήση.</w:t>
+        <w:t>άθειά τους για χρήση της κρυπτογραφίας προληπτικά ώστε να πετύχουν ανωνυμία, ιδιωτικότητα και κατ’ επέκταση πολιτικοοικονομική αλλαγή μέσω της ανάπτυξης εφαρμοσμένων και όχι ακαδημαϊκών συστημάτων τα οποία στοχεύουν σε πραγματική και ευρεία χρήση.</w:t>
       </w:r>
       <w:r>
         <w:t xml:space="preserve"> </w:t>
@@ -2123,6 +2138,7 @@
     </w:p>
     <w:p>
       <w:r>
+        <w:lastRenderedPageBreak/>
         <w:t xml:space="preserve">Αυτό μπορεί να είναι είτε το κλασικό </w:t>
       </w:r>
       <w:proofErr w:type="spellStart"/>
@@ -2172,11 +2188,7 @@
         <w:t xml:space="preserve"> </w:t>
       </w:r>
       <w:r>
-        <w:t xml:space="preserve">σε κάποια άλλη γλώσσα. Καθώς τόσο το </w:t>
-      </w:r>
-      <w:r>
-        <w:lastRenderedPageBreak/>
-        <w:t>πρωτόκολλο όσο και το πρόγραμμα είναι ανοιχτού κώδικα, όπως απαιτείται στη σύγχρονη κρυπτογραφία, οι χρήστες μπορούν να ελέγξουν το κατά πόσο ο κώδικας ακολουθεί το θεωρητικό μοντέλο και ανταποκρίνεται στις αποδείξεις ασφάλειας που καταγράφονται στη θεωρία</w:t>
+        <w:t>σε κάποια άλλη γλώσσα. Καθώς τόσο το πρωτόκολλο όσο και το πρόγραμμα είναι ανοιχτού κώδικα, όπως απαιτείται στη σύγχρονη κρυπτογραφία, οι χρήστες μπορούν να ελέγξουν το κατά πόσο ο κώδικας ακολουθεί το θεωρητικό μοντέλο και ανταποκρίνεται στις αποδείξεις ασφάλειας που καταγράφονται στη θεωρία</w:t>
       </w:r>
       <w:r>
         <w:t xml:space="preserve">, </w:t>
@@ -2192,11 +2204,6 @@
       </w:r>
     </w:p>
     <w:p>
-      <w:pPr>
-        <w:rPr>
-          <w:lang w:val="en-US"/>
-        </w:rPr>
-      </w:pPr>
       <w:r>
         <w:t xml:space="preserve">Αφού </w:t>
       </w:r>
@@ -2323,7 +2330,13 @@
         <w:t xml:space="preserve"> </w:t>
       </w:r>
       <w:r>
-        <w:t>Έτσι, κάθε κόμβος συνδέεται με ένα πλήθος άλλων ομότιμων κόμβων στο δίκτυο. Επιπλέον, κάθε κόμβος παράγει ένα δημόσιο κλειδί το οποίο δημοσιεύει στο δίκτυο, και κρατάει το αντίστοιχο ιδιωτικό του κλειδί κρυφό στο τοπικό σύστημα. Το ιδιωτικό κλειδί του χρήση είναι απαραίτητο για να γίνουν οι πληρωμές, συνεπώς θα πρέπει να προστατευθεί κατάλληλα, αφού κάποιος αντίπαλος θα μπορούσε, χρησιμοποιώντας το, να διεξάγει πληρωμές χρησιμοποιώντας τα χρήματα του χρήστη.</w:t>
+        <w:t>Έτσι, κάθε κόμβος συνδέεται με ένα πλήθος άλλων ομότιμων κόμβων στο δίκτυο. Επιπλέον, κάθε κόμβος παράγει ένα δημόσιο κλειδί το οποίο δημοσιεύει στο δίκτυο, και κρατάει το αντίστοιχο ιδιωτικό του κλειδί κρυφό στο τοπικό σύστημα. Το ιδιωτικό κλειδί του χρήσ</w:t>
+      </w:r>
+      <w:r>
+        <w:t>τ</w:t>
+      </w:r>
+      <w:r>
+        <w:t>η είναι απαραίτητο για να γίνουν οι πληρωμές, συνεπώς θα πρέπει να προστατευθεί κατάλληλα, αφού κάποιος αντίπαλος θα μπορούσε, χρησιμοποιώντας το, να διεξάγει πληρωμές χρησιμοποιώντας τα χρήματα του χρήστη.</w:t>
       </w:r>
     </w:p>
     <w:p>
@@ -2418,7 +2431,13 @@
         <w:t xml:space="preserve">Το πρώτο πρόβλημα σε ένα τέτοιο σχήμα είναι ότι τα χρήματα δεν πρέπει να είναι αυτοδημιούργητα. Δηλαδή είναι επιθυμητό ο κάθε </w:t>
       </w:r>
       <w:r>
-        <w:t>χρήστης να μην μπορεί αυθαίρετα να παράξει χρήματα τα οποία στη συνέχεια να υπογράψει ώστε να πραγματοποιήσει μία πληρωμή. Με λίγα λόγια, θέλουμε κάθε κόμβος στο δίκτυο να μπορεί να επιβεβαιώσει ότι ο εκάστοτε χρήστης πράγματι έχει στην κατοχή του τα χρήματα που δίνει όταν τα δίνει. Ο μόνος τρόπος να επιτευχθεί κάτι τέτοιο</w:t>
+        <w:t>χρήστης να μην μπορεί αυθαίρετα να</w:t>
+      </w:r>
+      <w:r>
+        <w:t xml:space="preserve"> εκδόσει</w:t>
+      </w:r>
+      <w:r>
+        <w:t xml:space="preserve"> χρήματα τα οποία στη συνέχεια να υπογράψει ώστε να πραγματοποιήσει μία πληρωμή. Με λίγα λόγια, θέλουμε κάθε κόμβος στο δίκτυο να μπορεί να επιβεβαιώσει ότι ο εκάστοτε χρήστης πράγματι έχει στην κατοχή του τα χρήματα που δίνει όταν τα δίνει. Ο μόνος τρόπος να επιτευχθεί κάτι τέτοιο</w:t>
       </w:r>
       <w:r>
         <w:t xml:space="preserve">, </w:t>
@@ -2438,7 +2457,11 @@
     </w:p>
     <w:p>
       <w:r>
-        <w:t>Το δίκτυο αποθηκεύει συλλογικά ποιος έχει τι. Έτσι, κάθε παραλήπτης μπορεί να επιβεβαιώσει ότι τα χρήματα που λαμβάνει από τον αποστολέα ήταν στην κατοχή του αποστολέα πριν την αποστολή τους. Όταν κάποιος νέος κόμβος συνδέεται στο δίκτυο, οι κόμβοι με τους οποίους συνδέεται</w:t>
+        <w:t xml:space="preserve">Το δίκτυο αποθηκεύει συλλογικά ποιος έχει τι. Έτσι, κάθε παραλήπτης μπορεί να επιβεβαιώσει ότι τα χρήματα που λαμβάνει από τον αποστολέα ήταν στην κατοχή του αποστολέα πριν την αποστολή τους. Όταν κάποιος νέος κόμβος συνδέεται στο δίκτυο, οι </w:t>
+      </w:r>
+      <w:r>
+        <w:lastRenderedPageBreak/>
+        <w:t>κόμβοι με τους οποίους συνδέεται</w:t>
       </w:r>
       <w:r>
         <w:t xml:space="preserve"> (</w:t>
@@ -2447,11 +2470,22 @@
         <w:t>γείτονες)</w:t>
       </w:r>
       <w:r>
-        <w:t xml:space="preserve"> τον ενημερώνουν για το πού ανήκουν τα νομίσματα που υπάρχουν στο δίκτυο. Πιο συγκεκριμένα, όταν ένας κόμβος συνδέεται στο δίκτυο ενημερώνεται για το πλήρες ιστορικό της ανταλλαγής χρημάτων που έχει συμβεί στο </w:t>
-      </w:r>
-      <w:r>
-        <w:lastRenderedPageBreak/>
-        <w:t>δίκτυο από την αρχή της ύπαρξης του δικτύου μέχρι και τη στιγμή της σύνδεσής του σε αυτό</w:t>
+        <w:t xml:space="preserve"> τον ενημερώνουν για το πού ανήκουν τα νομίσματα που υπάρχουν στο δίκτυο. Πιο συγκεκριμένα, όταν ένας κόμβος συνδέεται στο δίκτυο ενημερώνεται για το πλήρες ιστορικό της ανταλλαγής χρημάτων που έχει </w:t>
+      </w:r>
+      <w:r>
+        <w:t>διενεργηθεί</w:t>
+      </w:r>
+      <w:r>
+        <w:t xml:space="preserve"> στο δίκτυο από την αρχή της ύπαρξης του δικτύου μέχρι και τη στιγμή της σύνδεσής του </w:t>
+      </w:r>
+      <w:r>
+        <w:t>κόμβου</w:t>
+      </w:r>
+      <w:r>
+        <w:t xml:space="preserve"> </w:t>
+      </w:r>
+      <w:r>
+        <w:t>σε αυτό</w:t>
       </w:r>
       <w:r>
         <w:t xml:space="preserve">, </w:t>
@@ -2464,11 +2498,6 @@
       </w:r>
     </w:p>
     <w:p>
-      <w:pPr>
-        <w:rPr>
-          <w:lang w:val="en-US"/>
-        </w:rPr>
-      </w:pPr>
       <w:r>
         <w:t>Για να μπορέσει να διατηρήσει κάθε κόμβος τη γνώση για το τι χρήματα υπάρχουν στο δίκτυο είναι απαραίτητο να γνωστοποιούνται και οι νέες συναλλαγές.</w:t>
       </w:r>
@@ -2512,9 +2541,6 @@
     <w:p>
       <w:pPr>
         <w:pStyle w:val="Heading1"/>
-        <w:rPr>
-          <w:lang w:val="en-US"/>
-        </w:rPr>
       </w:pPr>
       <w:bookmarkStart w:id="6" w:name="_Toc318941947"/>
       <w:r>
@@ -2524,7 +2550,13 @@
     </w:p>
     <w:p>
       <w:r>
-        <w:t>Η δημοσίευση των συναλλαγών στο δίκτυο καταστρέφει την ανωνυμία τους, καθώς κάθε κόμβος έχει πρόσβαση στο πλήρες ιστορικών όλων των συναλλαγών που έχουν γίνει στο παρελθόν από όλους τους άλλους. Παρ’ όλα αυτά</w:t>
+        <w:t>Η δημοσίευση των συναλλαγών στο δίκτυο καταστρέφει την ανωνυμία τους, καθώς κάθε κόμβος έχει πρόσβαση στο πλήρες ιστορικ</w:t>
+      </w:r>
+      <w:r>
+        <w:t>ό</w:t>
+      </w:r>
+      <w:r>
+        <w:t xml:space="preserve"> όλων των συναλλαγών που έχουν γίνει στο παρελθόν από όλους τους άλλους. Παρ’ όλα αυτά</w:t>
       </w:r>
       <w:r>
         <w:t>,</w:t>
@@ -2581,11 +2613,6 @@
       </w:r>
     </w:p>
     <w:p>
-      <w:pPr>
-        <w:rPr>
-          <w:lang w:val="en-US"/>
-        </w:rPr>
-      </w:pPr>
       <w:r>
         <w:t>Σε αυτό το σχήμα, ο κάθε χρήστης έχει μία πλήρη γνώση των στατιστικών στοιχείων της συνολικής οικονομίας, με κάθε λεπτομέρεια, αλλά ανώ</w:t>
       </w:r>
@@ -2593,15 +2620,24 @@
         <w:t>νυμα. Μπορεί δηλαδή να μάθει το</w:t>
       </w:r>
       <w:r>
-        <w:t xml:space="preserve"> τζίρο της οικονομίας που διεξάγεται, τα ποσά που ανταλλάσσονται, τη συχνότητα με την οποία γίνονται συναλλαγές, κ.ό.κ. αλλά όχι τις ταυτότητες αυτών που πραγματοποιούν τις συναλλαγές. Αυτού του τύπου η ανωνυμία μοιάζει με την ανωνυμία που υπάρχει σε χρηματιστηριακές αγορές όπου ανακοινώνεται μία πώληση ή αγορά μετοχών όσο αφορά τα χρηματιστηριακά της στοιχεία, χωρίς όμως να φαίνεται η ταυτότητα του αγοραστή ή του πωλητή.</w:t>
+        <w:t xml:space="preserve"> τζίρο που </w:t>
+      </w:r>
+      <w:r>
+        <w:t>πραγματοποιείται σε ολόκληρο το δίκτυο</w:t>
+      </w:r>
+      <w:r>
+        <w:t>, τα ποσά που ανταλλάσσονται, τη συχνότητα με την οποία γίνονται συναλλαγές, κ.ό.κ. αλλά όχι τις ταυτότητες αυτών που πραγματοποιούν τις συναλλαγές. Αυτού του τύπου η ανωνυμία μοιάζει με την ανωνυμία που υπάρχει σε χρηματιστηριακές αγορές όπου ανακοινώνεται μία πώληση ή αγορά μετοχών όσο</w:t>
+      </w:r>
+      <w:r>
+        <w:t>ν</w:t>
+      </w:r>
+      <w:r>
+        <w:t xml:space="preserve"> αφορά τα χρηματιστηριακά της στοιχεία, χωρίς όμως να φαίνεται η ταυτότητα του αγοραστή ή του πωλητή.</w:t>
       </w:r>
     </w:p>
     <w:p>
       <w:pPr>
         <w:pStyle w:val="Heading1"/>
-        <w:rPr>
-          <w:lang w:val="en-US"/>
-        </w:rPr>
       </w:pPr>
       <w:bookmarkStart w:id="7" w:name="_Toc318941948"/>
       <w:r>
@@ -2614,17 +2650,14 @@
     </w:p>
     <w:p>
       <w:r>
+        <w:lastRenderedPageBreak/>
         <w:t>Ας προχωρήσουμε, τώρα, σε μία πιο τεχνική ανάλυση της φύσης των νομισμάτων του συστήματος και των υπογραφών με λεπτομέρεια.</w:t>
       </w:r>
       <w:r>
         <w:t xml:space="preserve"> </w:t>
       </w:r>
       <w:r>
-        <w:t xml:space="preserve">Αυτό είναι απαραίτητο για την εξήγηση του πώς ακριβώς είναι εφικτό να μπορεί κανείς να αποδείξει ότι έχει στην κατοχή του ένα νόμισμα που πράγματι του ανήκει και δεν το παρήγαγε μόνος του αυθαίρετα. Μας </w:t>
-      </w:r>
-      <w:r>
-        <w:lastRenderedPageBreak/>
-        <w:t>επιτρέπει επίσης να δούμε ότι ένα νόμισμα μπορεί να ξοδευτεί αποκλειστικά από τον κάτοχό του και να αποδείξουμε ότι η πιθανότητα διπλού ξοδέματος του ίδιου νομίσματος μπορούμε να πετύχουμε να είναι όσο μικρή επιθυμούμε. Για να πετύχουμε αυτές τις ιδιότητες που είναι απαραίτητες για ένα σύστημα που διασφαλίζει τις συναλλαγές, είναι χρήσιμο κάθε νόμισμα να έχει μία ταυτότητα και να οριστεί σαν οντότητα. Καθώς πρόκειται για ένα αποκεντρωμένο δίκτυο, δεν είναι δυνατόν κάθε νόμισμα να έχει έναν αύξοντα αριθμό ή η ταυτότητά του να παράγεται από μία κεντρική αρχή, αλλά θα πρέπει να δημιουργείται και να ελέγχεται αποκεντρωμένα.</w:t>
+        <w:t>Αυτό είναι απαραίτητο για την εξήγηση του πώς ακριβώς είναι εφικτό να μπορεί κανείς να αποδείξει ότι έχει στην κατοχή του ένα νόμισμα που πράγματι του ανήκει και δεν το παρήγαγε μόνος του αυθαίρετα. Μας επιτρέπει επίσης να δούμε ότι ένα νόμισμα μπορεί να ξοδευτεί αποκλειστικά από τον κάτοχό του και να αποδείξουμε ότι η πιθανότητα διπλού ξοδέματος του ίδιου νομίσματος μπορούμε να πετύχουμε να είναι όσο μικρή επιθυμούμε. Για να πετύχουμε αυτές τις ιδιότητες που είναι απαραίτητες για ένα σύστημα που διασφαλίζει τις συναλλαγές, είναι χρήσιμο κάθε νόμισμα να έχει μία ταυτότητα και να οριστεί σαν οντότητα. Καθώς πρόκειται για ένα αποκεντρωμένο δίκτυο, δεν είναι δυνατόν κάθε νόμισμα να έχει έναν αύξοντα αριθμό ή η ταυτότητά του να παράγεται από μία κεντρική αρχή, αλλά θα πρέπει να δημιουργείται και να ελέγχεται αποκεντρωμένα.</w:t>
       </w:r>
     </w:p>
     <w:p>
@@ -2749,11 +2782,6 @@
       </w:r>
     </w:p>
     <w:p>
-      <w:pPr>
-        <w:rPr>
-          <w:lang w:val="en-US"/>
-        </w:rPr>
-      </w:pPr>
       <w:r>
         <w:t xml:space="preserve">Όταν η </w:t>
       </w:r>
@@ -2915,11 +2943,6 @@
       </w:r>
     </w:p>
     <w:p>
-      <w:pPr>
-        <w:rPr>
-          <w:lang w:val="en-US"/>
-        </w:rPr>
-      </w:pPr>
       <w:r>
         <w:t>Η αλληλουχία αυτή υπογραφών φαίνεται στο παρακάτω σχήμα:</w:t>
       </w:r>
@@ -2930,6 +2953,10 @@
         <w:jc w:val="center"/>
       </w:pPr>
       <w:r>
+        <w:rPr>
+          <w:noProof/>
+          <w:lang w:eastAsia="el-GR"/>
+        </w:rPr>
         <w:lastRenderedPageBreak/>
         <w:drawing>
           <wp:inline distT="0" distB="0" distL="0" distR="0" wp14:anchorId="713015EF" wp14:editId="5CC662D1">
@@ -3058,9 +3085,6 @@
     <w:p>
       <w:pPr>
         <w:pStyle w:val="Heading1"/>
-        <w:rPr>
-          <w:lang w:val="en-US"/>
-        </w:rPr>
       </w:pPr>
       <w:bookmarkStart w:id="9" w:name="_Toc318941949"/>
       <w:r>
@@ -3079,7 +3103,13 @@
     </w:p>
     <w:p>
       <w:r>
-        <w:t>Παρ’ όλο που έχουμε εγγυηθεί ότι μόνο οι κάτοχοι ενός νομίσματος μπορούν να το ξοδέψουν και ότι ο παραλήπτης του νομίσματος μπορεί να επικυρώσει ότι το νόμισμα προήλθε από τον αποστολέα στον οποίο ανήκει καθώς και ότι ο παραλήπτης είναι πράγματι ο ίδιος, δεν έχουμε ακόμη πετύχει καμία εγγύηση σε σχέση με το διπλό ξόδεμα νομισμάτων. Το πρόβλημα έγγυται στο ότι ένας αποστολέας μπορεί να ξοδέψει το ίδιο νόμισμα δύο φορές. Καθώς το δίκτυο είναι αποκεντρ</w:t>
+        <w:t>Παρ’ όλο που έχουμε εγγυηθεί ότι μόνο οι κάτοχοι ενός νομίσματος μπορούν να το ξοδέψουν και ότι ο παραλήπτης του νομίσματος μπορεί να επικυρώσει ότι το νόμισμα προήλθε από τον αποστολέα στον οποίο ανήκει καθώς και ότι ο παραλήπτης είναι πράγματι ο ίδιος, δεν έχουμε ακόμη πετύχει καμία εγγύηση σε σχέση με το διπλό ξό</w:t>
+      </w:r>
+      <w:r>
+        <w:t>δεμα νομισμάτων. Το πρόβλημα έγκει</w:t>
+      </w:r>
+      <w:r>
+        <w:t>ται στο ότι ένας αποστολέας μπορεί να ξοδέψει το ίδιο νόμισμα δύο φορές. Καθώς το δίκτυο είναι αποκεντρ</w:t>
       </w:r>
       <w:r>
         <w:t>ω</w:t>
@@ -3177,11 +3207,6 @@
       </w:r>
     </w:p>
     <w:p>
-      <w:pPr>
-        <w:rPr>
-          <w:lang w:val="en-US"/>
-        </w:rPr>
-      </w:pPr>
       <w:r>
         <w:t>Φυσικά</w:t>
       </w:r>
@@ -3250,9 +3275,6 @@
     <w:p>
       <w:pPr>
         <w:pStyle w:val="Heading1"/>
-        <w:rPr>
-          <w:lang w:val="en-US"/>
-        </w:rPr>
       </w:pPr>
       <w:bookmarkStart w:id="10" w:name="_Toc318941950"/>
       <w:r>
@@ -3261,11 +3283,6 @@
       <w:bookmarkEnd w:id="10"/>
     </w:p>
     <w:p>
-      <w:pPr>
-        <w:rPr>
-          <w:lang w:val="en-US"/>
-        </w:rPr>
-      </w:pPr>
       <w:r>
         <w:t xml:space="preserve">Οι κόμβοι του δικτύου του </w:t>
       </w:r>
@@ -3395,6 +3412,10 @@
         <w:jc w:val="center"/>
       </w:pPr>
       <w:r>
+        <w:rPr>
+          <w:noProof/>
+          <w:lang w:eastAsia="el-GR"/>
+        </w:rPr>
         <w:drawing>
           <wp:inline distT="0" distB="0" distL="0" distR="0" wp14:anchorId="41C9C278" wp14:editId="74364790">
             <wp:extent cx="3846893" cy="1066800"/>
@@ -3612,11 +3633,6 @@
       <w:proofErr w:type="spellEnd"/>
     </w:p>
     <w:p>
-      <w:pPr>
-        <w:rPr>
-          <w:lang w:val="en-US"/>
-        </w:rPr>
-      </w:pPr>
       <w:r>
         <w:t xml:space="preserve">Παρ’ όλο που τα </w:t>
       </w:r>
@@ -3662,7 +3678,10 @@
     </w:p>
     <w:p>
       <w:r>
-        <w:t xml:space="preserve">Υποθέτωντας ότι </w:t>
+        <w:t>Υποθέτο</w:t>
+      </w:r>
+      <w:r>
+        <w:t xml:space="preserve">τας ότι </w:t>
       </w:r>
       <w:r>
         <w:t>το πρόβλημα τ</w:t>
@@ -3886,7 +3905,13 @@
     </w:p>
     <w:p>
       <w:r>
-        <w:t xml:space="preserve">Τα όρια στον κατακερματισμό ορίζονται συλλογικά από το δίκτυο από έναν προκαθορισμένο αλγόριθμο. Στη συνέχεια, όλοι οι κόμβοι του δικτύου επιχειρούν ταυτόχρονα να παράξουν ένα νέο </w:t>
+        <w:t xml:space="preserve">Τα όρια στον κατακερματισμό ορίζονται συλλογικά από το δίκτυο από έναν προκαθορισμένο αλγόριθμο. Στη συνέχεια, όλοι οι κόμβοι του δικτύου επιχειρούν ταυτόχρονα να </w:t>
+      </w:r>
+      <w:r>
+        <w:t>παραγάγουν</w:t>
+      </w:r>
+      <w:r>
+        <w:t xml:space="preserve"> ένα νέο </w:t>
       </w:r>
       <w:r>
         <w:rPr>
@@ -4118,7 +4143,13 @@
         <w:t xml:space="preserve"> </w:t>
       </w:r>
       <w:r>
-        <w:t xml:space="preserve">Ο κόμβος που θα παράξει το επόμενο </w:t>
+        <w:t>Ο κόμβος που θα παρ</w:t>
+      </w:r>
+      <w:r>
+        <w:t>αγάγ</w:t>
+      </w:r>
+      <w:r>
+        <w:t xml:space="preserve">ει το επόμενο </w:t>
       </w:r>
       <w:r>
         <w:rPr>
@@ -4139,6 +4170,10 @@
         <w:jc w:val="center"/>
       </w:pPr>
       <w:r>
+        <w:rPr>
+          <w:noProof/>
+          <w:lang w:eastAsia="el-GR"/>
+        </w:rPr>
         <w:drawing>
           <wp:inline distT="0" distB="0" distL="0" distR="0" wp14:anchorId="61645493" wp14:editId="610D6F94">
             <wp:extent cx="685554" cy="1821424"/>
@@ -4374,7 +4409,13 @@
         <w:t xml:space="preserve"> </w:t>
       </w:r>
       <w:r>
-        <w:t xml:space="preserve">που περιέχει τη δεδομένη συναλλαγή. Έτσι, κάποιος που θέλει να επιβεβαιώσει ότι η συναλλαγή του θα είναι πιστοποιημένη, μπορεί να περιμένει έως ότου 5 ή 6 </w:t>
+        <w:t xml:space="preserve">που περιέχει τη δεδομένη συναλλαγή. Έτσι, κάποιος που θέλει να επιβεβαιώσει ότι η συναλλαγή του θα είναι πιστοποιημένη, μπορεί να περιμένει έως ότου </w:t>
+      </w:r>
+      <w:r>
+        <w:t xml:space="preserve">εμφανιστούν </w:t>
+      </w:r>
+      <w:r>
+        <w:t xml:space="preserve">5 ή 6 </w:t>
       </w:r>
       <w:r>
         <w:rPr>
@@ -4383,7 +4424,7 @@
         <w:t>blocks</w:t>
       </w:r>
       <w:r>
-        <w:t xml:space="preserve"> εμφανιστούν που πιστοποιούν τη συναλλαγή του ώστε να είναι σίγουρος πως δεν θα μπορέσει να μεταβληθεί στο μέλλον.</w:t>
+        <w:t xml:space="preserve"> που πιστοποιούν τη συναλλαγή του ώστε να είναι σίγουρος πως δεν θα μπορέσει να μεταβληθεί στο μέλλον.</w:t>
       </w:r>
       <w:r>
         <w:t xml:space="preserve"> Ο ακριβής υπολογισμός της πιθανότητας να ακυρωθεί μία συναλλαγή από έναν κακόβουλο παίκτη δεδομένου ότι έχει προστεθεί ένα συγκεκριμένο πλήθος από </w:t>
@@ -4422,11 +4463,6 @@
       </w:r>
     </w:p>
     <w:p>
-      <w:pPr>
-        <w:rPr>
-          <w:lang w:val="en-US"/>
-        </w:rPr>
-      </w:pPr>
       <w:r>
         <w:t xml:space="preserve">Η αλλαγή της αλυσίδας απόδειξης εργασίας είναι δύσκολη για έναν αντίπαλο, καθώς η αλυσίδα επεκτείνεται διαρκώς. Για να μπορέσει να έχει έλεγχο της αλυσίδας ο κακόβουλος παίκτης, θα πρέπει να ελέγχει την πλειοψηφία της </w:t>
       </w:r>
@@ -4457,9 +4493,6 @@
     <w:p>
       <w:pPr>
         <w:pStyle w:val="Heading1"/>
-        <w:rPr>
-          <w:lang w:val="en-US"/>
-        </w:rPr>
       </w:pPr>
       <w:bookmarkStart w:id="13" w:name="_Toc318941951"/>
       <w:r>
@@ -4618,6 +4651,10 @@
         <w:jc w:val="center"/>
       </w:pPr>
       <w:r>
+        <w:rPr>
+          <w:noProof/>
+          <w:lang w:eastAsia="el-GR"/>
+        </w:rPr>
         <w:lastRenderedPageBreak/>
         <w:drawing>
           <wp:inline distT="0" distB="0" distL="0" distR="0" wp14:anchorId="5B7E7B59" wp14:editId="1E4EE578">
@@ -4808,11 +4845,6 @@
       <w:bookmarkEnd w:id="15"/>
     </w:p>
     <w:p>
-      <w:pPr>
-        <w:rPr>
-          <w:lang w:val="en-US"/>
-        </w:rPr>
-      </w:pPr>
       <w:r>
         <w:t xml:space="preserve">Το σχήμα υπογραφής που χρησιμοποιείται είναι η υπογραφή ελλειπτικών καμπυλών </w:t>
       </w:r>
@@ -5116,7 +5148,15 @@
         <w:t xml:space="preserve"> </w:t>
       </w:r>
       <w:r>
-        <w:t xml:space="preserve">είναι ακόμη σε μικρή χρήση σε σχέση με άλλα νομίσματα, παρ’ όλο που έχει υιθετηθεί και από ανθρώπους έξω από την κρυπτογραφική κοινότητα, αναμένεται εν τέλει να φανεί αν το πείραμα του κρυπτονομίσματος θα μπορέσει να λειτουργήσει, τόσο από οικονομικής όσο και από τεχνικής πλευράς, όπως η κοινότητα των </w:t>
+        <w:t>είναι ακόμη σε μικρή χρήση σε σχέση με άλλα νομίσματα, παρ’ όλο που έχει υιθετηθεί και από ανθρώπους έξω από την κρυπτογραφική κοινότητα, αναμένεται εν τέλει να φανεί αν το πείραμα του κρυπτονομίσματος θα μπορέσει να λειτουργήσει, τόσο από οικονομικής</w:t>
+      </w:r>
+      <w:r>
+        <w:t xml:space="preserve"> και πολιτικής</w:t>
+      </w:r>
+      <w:bookmarkStart w:id="16" w:name="_GoBack"/>
+      <w:bookmarkEnd w:id="16"/>
+      <w:r>
+        <w:t xml:space="preserve"> όσο και από τεχνικής πλευράς, όπως η κοινότητα των </w:t>
       </w:r>
       <w:proofErr w:type="spellStart"/>
       <w:r>
@@ -5140,12 +5180,12 @@
           <w:lang w:val="en-US"/>
         </w:rPr>
       </w:pPr>
-      <w:bookmarkStart w:id="16" w:name="_Toc318941953"/>
+      <w:bookmarkStart w:id="17" w:name="_Toc318941953"/>
       <w:r>
         <w:lastRenderedPageBreak/>
         <w:t>Βιβλιογραφία</w:t>
       </w:r>
-      <w:bookmarkEnd w:id="16"/>
+      <w:bookmarkEnd w:id="17"/>
     </w:p>
     <w:p>
       <w:pPr>
@@ -5552,8 +5592,6 @@
           <w:t xml:space="preserve"> client website</w:t>
         </w:r>
       </w:hyperlink>
-      <w:bookmarkStart w:id="17" w:name="_GoBack"/>
-      <w:bookmarkEnd w:id="17"/>
     </w:p>
     <w:sectPr>
       <w:footerReference w:type="default" r:id="rId19"/>
@@ -5623,7 +5661,6 @@
         <w:r>
           <w:rPr>
             <w:sz w:val="18"/>
-            <w:lang w:val="en-US"/>
           </w:rPr>
           <w:br/>
         </w:r>
@@ -5683,7 +5720,6 @@
         <w:r>
           <w:rPr>
             <w:sz w:val="18"/>
-            <w:lang w:val="en-US"/>
           </w:rPr>
           <w:br/>
         </w:r>
@@ -5749,7 +5785,7 @@
           <w:rPr>
             <w:noProof/>
           </w:rPr>
-          <w:t>4</w:t>
+          <w:t>2</w:t>
         </w:r>
         <w:r>
           <w:rPr>
@@ -6381,6 +6417,7 @@
   <w:style w:type="character" w:default="1" w:styleId="DefaultParagraphFont">
     <w:name w:val="Default Paragraph Font"/>
     <w:uiPriority w:val="1"/>
+    <w:semiHidden/>
     <w:unhideWhenUsed/>
   </w:style>
   <w:style w:type="table" w:default="1" w:styleId="TableNormal">
@@ -7265,6 +7302,7 @@
   <w:style w:type="character" w:default="1" w:styleId="DefaultParagraphFont">
     <w:name w:val="Default Paragraph Font"/>
     <w:uiPriority w:val="1"/>
+    <w:semiHidden/>
     <w:unhideWhenUsed/>
   </w:style>
   <w:style w:type="table" w:default="1" w:styleId="TableNormal">
@@ -8083,7 +8121,7 @@
 </file>
 
 <file path=customXml/itemProps1.xml><?xml version="1.0" encoding="utf-8"?>
-<ds:datastoreItem xmlns:ds="http://schemas.openxmlformats.org/officeDocument/2006/customXml" ds:itemID="{60A03A07-A30A-416B-9701-49ABD5FC6067}">
+<ds:datastoreItem xmlns:ds="http://schemas.openxmlformats.org/officeDocument/2006/customXml" ds:itemID="{DBECD4A9-D67B-4FF4-8E6F-BD8CD4444CAA}">
   <ds:schemaRefs>
     <ds:schemaRef ds:uri="http://schemas.openxmlformats.org/officeDocument/2006/bibliography"/>
   </ds:schemaRefs>

</xml_diff>

<commit_message>
Typo spotted by @zacoppotamus fixed
</commit_message>
<xml_diff>
--- a/bitcoin-paper.docx
+++ b/bitcoin-paper.docx
@@ -5148,13 +5148,19 @@
         <w:t xml:space="preserve"> </w:t>
       </w:r>
       <w:r>
-        <w:t>είναι ακόμη σε μικρή χρήση σε σχέση με άλλα νομίσματα, παρ’ όλο που έχει υιθετηθεί και από ανθρώπους έξω από την κρυπτογραφική κοινότητα, αναμένεται εν τέλει να φανεί αν το πείραμα του κρυπτονομίσματος θα μπορέσει να λειτουργήσει, τόσο από οικονομικής</w:t>
-      </w:r>
-      <w:r>
-        <w:t xml:space="preserve"> και πολιτικής</w:t>
+        <w:t>είναι ακόμη σε μικρή χρήση σε σχέση με άλλα νομίσματα, παρ’ όλο που έχει υι</w:t>
+      </w:r>
+      <w:r>
+        <w:t>ο</w:t>
       </w:r>
       <w:bookmarkStart w:id="16" w:name="_GoBack"/>
       <w:bookmarkEnd w:id="16"/>
+      <w:r>
+        <w:t>θετηθεί και από ανθρώπους έξω από την κρυπτογραφική κοινότητα, αναμένεται εν τέλει να φανεί αν το πείραμα του κρυπτονομίσματος θα μπορέσει να λειτουργήσει, τόσο από οικονομικής</w:t>
+      </w:r>
+      <w:r>
+        <w:t xml:space="preserve"> και πολιτικής</w:t>
+      </w:r>
       <w:r>
         <w:t xml:space="preserve"> όσο και από τεχνικής πλευράς, όπως η κοινότητα των </w:t>
       </w:r>
@@ -5785,7 +5791,7 @@
           <w:rPr>
             <w:noProof/>
           </w:rPr>
-          <w:t>2</w:t>
+          <w:t>13</w:t>
         </w:r>
         <w:r>
           <w:rPr>
@@ -8121,7 +8127,7 @@
 </file>
 
 <file path=customXml/itemProps1.xml><?xml version="1.0" encoding="utf-8"?>
-<ds:datastoreItem xmlns:ds="http://schemas.openxmlformats.org/officeDocument/2006/customXml" ds:itemID="{DBECD4A9-D67B-4FF4-8E6F-BD8CD4444CAA}">
+<ds:datastoreItem xmlns:ds="http://schemas.openxmlformats.org/officeDocument/2006/customXml" ds:itemID="{92EF7675-E591-4D19-A796-AC523B8AF764}">
   <ds:schemaRefs>
     <ds:schemaRef ds:uri="http://schemas.openxmlformats.org/officeDocument/2006/bibliography"/>
   </ds:schemaRefs>

</xml_diff>